<commit_message>
Update Cole Hamilton Resume SEP 22 v2.1pub.docx
</commit_message>
<xml_diff>
--- a/Resume Resources/Cole Hamilton Resume SEP 22 v2.1pub.docx
+++ b/Resume Resources/Cole Hamilton Resume SEP 22 v2.1pub.docx
@@ -443,7 +443,23 @@
           <w:sz w:val="20"/>
           <w:szCs w:val="20"/>
         </w:rPr>
-        <w:t>Proficient in R, Python, M, and DAX programming languages.</w:t>
+        <w:t xml:space="preserve">Proficient in R, Python, </w:t>
+      </w:r>
+      <w:r>
+        <w:rPr>
+          <w:color w:val="000000"/>
+          <w:sz w:val="20"/>
+          <w:szCs w:val="20"/>
+        </w:rPr>
+        <w:t xml:space="preserve">SQL, </w:t>
+      </w:r>
+      <w:r>
+        <w:rPr>
+          <w:color w:val="000000"/>
+          <w:sz w:val="20"/>
+          <w:szCs w:val="20"/>
+        </w:rPr>
+        <w:t>M, and DAX languages.</w:t>
       </w:r>
     </w:p>
     <w:p>
@@ -487,7 +503,7 @@
           <w:szCs w:val="18"/>
         </w:rPr>
         <w:pict w14:anchorId="73955E91">
-          <v:rect id="_x0000_i1025" alt="" style="width:468pt;height:.05pt;mso-width-percent:0;mso-height-percent:0;mso-width-percent:0;mso-height-percent:0" o:hralign="center" o:hrstd="t" o:hr="t" fillcolor="#a0a0a0" stroked="f"/>
+          <v:rect id="_x0000_i1029" alt="" style="width:468pt;height:.05pt;mso-width-percent:0;mso-height-percent:0;mso-width-percent:0;mso-height-percent:0" o:hralign="center" o:hrstd="t" o:hr="t" fillcolor="#a0a0a0" stroked="f"/>
         </w:pict>
       </w:r>
     </w:p>
@@ -638,7 +654,7 @@
           <w:szCs w:val="18"/>
         </w:rPr>
         <w:pict w14:anchorId="05ED98E8">
-          <v:rect id="_x0000_i1026" alt="" style="width:468pt;height:.05pt;mso-width-percent:0;mso-height-percent:0;mso-width-percent:0;mso-height-percent:0" o:hralign="center" o:hrstd="t" o:hr="t" fillcolor="#a0a0a0" stroked="f"/>
+          <v:rect id="_x0000_i1028" alt="" style="width:468pt;height:.05pt;mso-width-percent:0;mso-height-percent:0;mso-width-percent:0;mso-height-percent:0" o:hralign="center" o:hrstd="t" o:hr="t" fillcolor="#a0a0a0" stroked="f"/>
         </w:pict>
       </w:r>
     </w:p>
@@ -990,7 +1006,7 @@
           <w:szCs w:val="18"/>
         </w:rPr>
         <w:pict w14:anchorId="05ED98EA">
-          <v:rect id="_x0000_i1028" alt="" style="width:468pt;height:.05pt;mso-width-percent:0;mso-height-percent:0;mso-width-percent:0;mso-height-percent:0" o:hralign="center" o:hrstd="t" o:hr="t" fillcolor="#a0a0a0" stroked="f"/>
+          <v:rect id="_x0000_i1026" alt="" style="width:468pt;height:.05pt;mso-width-percent:0;mso-height-percent:0;mso-width-percent:0;mso-height-percent:0" o:hralign="center" o:hrstd="t" o:hr="t" fillcolor="#a0a0a0" stroked="f"/>
         </w:pict>
       </w:r>
     </w:p>
@@ -1135,7 +1151,23 @@
           <w:sz w:val="20"/>
           <w:szCs w:val="20"/>
         </w:rPr>
-        <w:t xml:space="preserve">Upskilled over 30 senior army leaders in business solutions and business decision making through managing annual evaluations, awards and commendations, counseling, and mentoring. </w:t>
+        <w:t xml:space="preserve">Upskilled over 30 senior army leaders in business solutions and business </w:t>
+      </w:r>
+      <w:r>
+        <w:rPr>
+          <w:color w:val="282828"/>
+          <w:sz w:val="20"/>
+          <w:szCs w:val="20"/>
+        </w:rPr>
+        <w:t>decision-making</w:t>
+      </w:r>
+      <w:r>
+        <w:rPr>
+          <w:color w:val="282828"/>
+          <w:sz w:val="20"/>
+          <w:szCs w:val="20"/>
+        </w:rPr>
+        <w:t xml:space="preserve"> through managing annual evaluations, awards and commendations, counseling, and mentoring. </w:t>
       </w:r>
     </w:p>
     <w:p>
@@ -1291,7 +1323,23 @@
           <w:sz w:val="20"/>
           <w:szCs w:val="20"/>
         </w:rPr>
-        <w:t>Skilled, tactful, and adaptable leader who interacted with over 20 NATO, U.N., and DOD component installations and with 5 U.S. Embassies worldwide. Motivated a geographically dispersed team to collaborate and problem solve to achieve business requirements.</w:t>
+        <w:t xml:space="preserve">Skilled, tactful, and adaptable leader who interacted with over 20 NATO, U.N., and DOD component installations and with 5 U.S. Embassies worldwide. Motivated a geographically dispersed team to collaborate and </w:t>
+      </w:r>
+      <w:r>
+        <w:rPr>
+          <w:color w:val="282828"/>
+          <w:sz w:val="20"/>
+          <w:szCs w:val="20"/>
+        </w:rPr>
+        <w:t>problem-solve</w:t>
+      </w:r>
+      <w:r>
+        <w:rPr>
+          <w:color w:val="282828"/>
+          <w:sz w:val="20"/>
+          <w:szCs w:val="20"/>
+        </w:rPr>
+        <w:t xml:space="preserve"> to achieve business requirements.</w:t>
       </w:r>
     </w:p>
     <w:p>
@@ -1380,7 +1428,7 @@
           <w:szCs w:val="18"/>
         </w:rPr>
         <w:pict w14:anchorId="05ED98EB">
-          <v:rect id="_x0000_i1029" alt="" style="width:468pt;height:.05pt;mso-width-percent:0;mso-height-percent:0;mso-width-percent:0;mso-height-percent:0" o:hralign="center" o:hrstd="t" o:hr="t" fillcolor="#a0a0a0" stroked="f"/>
+          <v:rect id="_x0000_i1025" alt="" style="width:468pt;height:.05pt;mso-width-percent:0;mso-height-percent:0;mso-width-percent:0;mso-height-percent:0" o:hralign="center" o:hrstd="t" o:hr="t" fillcolor="#a0a0a0" stroked="f"/>
         </w:pict>
       </w:r>
     </w:p>

</xml_diff>